<commit_message>
Modificado docx con preguntas
</commit_message>
<xml_diff>
--- a/Docs/Observaciones-Lab 3.docx
+++ b/Docs/Observaciones-Lab 3.docx
@@ -1,13 +1,19 @@
 
 <file path=word/document.xml><?xml version="1.0" encoding="utf-8"?>
-<w:document xmlns:wpc="http://schemas.microsoft.com/office/word/2010/wordprocessingCanvas" xmlns:cx="http://schemas.microsoft.com/office/drawing/2014/chartex" xmlns:cx1="http://schemas.microsoft.com/office/drawing/2015/9/8/chartex" xmlns:cx2="http://schemas.microsoft.com/office/drawing/2015/10/21/chartex" xmlns:cx3="http://schemas.microsoft.com/office/drawing/2016/5/9/chartex" xmlns:cx4="http://schemas.microsoft.com/office/drawing/2016/5/10/chartex" xmlns:cx5="http://schemas.microsoft.com/office/drawing/2016/5/11/chartex" xmlns:cx6="http://schemas.microsoft.com/office/drawing/2016/5/12/chartex" xmlns:cx7="http://schemas.microsoft.com/office/drawing/2016/5/13/chartex" xmlns:cx8="http://schemas.microsoft.com/office/drawing/2016/5/14/chartex" xmlns:mc="http://schemas.openxmlformats.org/markup-compatibility/2006" xmlns:aink="http://schemas.microsoft.com/office/drawing/2016/ink" xmlns:am3d="http://schemas.microsoft.com/office/drawing/2017/model3d" xmlns:o="urn:schemas-microsoft-com:office:office" xmlns:r="http://schemas.openxmlformats.org/officeDocument/2006/relationships" xmlns:m="http://schemas.openxmlformats.org/officeDocument/2006/math" xmlns:v="urn:schemas-microsoft-com:vml" xmlns:wp14="http://schemas.microsoft.com/office/word/2010/wordprocessingDrawing" xmlns:wp="http://schemas.openxmlformats.org/drawingml/2006/wordprocessingDrawing" xmlns:w10="urn:schemas-microsoft-com:office:word" xmlns:w="http://schemas.openxmlformats.org/wordprocessingml/2006/main" xmlns:w14="http://schemas.microsoft.com/office/word/2010/wordml" xmlns:w15="http://schemas.microsoft.com/office/word/2012/wordml" xmlns:w16cex="http://schemas.microsoft.com/office/word/2018/wordml/cex" xmlns:w16cid="http://schemas.microsoft.com/office/word/2016/wordml/cid" xmlns:w16="http://schemas.microsoft.com/office/word/2018/wordml" xmlns:w16se="http://schemas.microsoft.com/office/word/2015/wordml/symex" xmlns:wpg="http://schemas.microsoft.com/office/word/2010/wordprocessingGroup" xmlns:wpi="http://schemas.microsoft.com/office/word/2010/wordprocessingInk" xmlns:wne="http://schemas.microsoft.com/office/word/2006/wordml" xmlns:wps="http://schemas.microsoft.com/office/word/2010/wordprocessingShape" mc:Ignorable="w14 w15 w16se w16cid w16 w16cex wp14">
+<w:document xmlns:wpc="http://schemas.microsoft.com/office/word/2010/wordprocessingCanvas" xmlns:cx="http://schemas.microsoft.com/office/drawing/2014/chartex" xmlns:cx1="http://schemas.microsoft.com/office/drawing/2015/9/8/chartex" xmlns:cx2="http://schemas.microsoft.com/office/drawing/2015/10/21/chartex" xmlns:cx3="http://schemas.microsoft.com/office/drawing/2016/5/9/chartex" xmlns:cx4="http://schemas.microsoft.com/office/drawing/2016/5/10/chartex" xmlns:cx5="http://schemas.microsoft.com/office/drawing/2016/5/11/chartex" xmlns:cx6="http://schemas.microsoft.com/office/drawing/2016/5/12/chartex" xmlns:cx7="http://schemas.microsoft.com/office/drawing/2016/5/13/chartex" xmlns:cx8="http://schemas.microsoft.com/office/drawing/2016/5/14/chartex" xmlns:mc="http://schemas.openxmlformats.org/markup-compatibility/2006" xmlns:aink="http://schemas.microsoft.com/office/drawing/2016/ink" xmlns:am3d="http://schemas.microsoft.com/office/drawing/2017/model3d" xmlns:o="urn:schemas-microsoft-com:office:office" xmlns:r="http://schemas.openxmlformats.org/officeDocument/2006/relationships" xmlns:m="http://schemas.openxmlformats.org/officeDocument/2006/math" xmlns:v="urn:schemas-microsoft-com:vml" xmlns:wp14="http://schemas.microsoft.com/office/word/2010/wordprocessingDrawing" xmlns:wp="http://schemas.openxmlformats.org/drawingml/2006/wordprocessingDrawing" xmlns:w10="urn:schemas-microsoft-com:office:word" xmlns:w="http://schemas.openxmlformats.org/wordprocessingml/2006/main" xmlns:w14="http://schemas.microsoft.com/office/word/2010/wordml" xmlns:w15="http://schemas.microsoft.com/office/word/2012/wordml" xmlns:w16cex="http://schemas.microsoft.com/office/word/2018/wordml/cex" xmlns:w16cid="http://schemas.microsoft.com/office/word/2016/wordml/cid" xmlns:w16="http://schemas.microsoft.com/office/word/2018/wordml" xmlns:w16sdtdh="http://schemas.microsoft.com/office/word/2020/wordml/sdtdatahash" xmlns:w16se="http://schemas.microsoft.com/office/word/2015/wordml/symex" xmlns:wpg="http://schemas.microsoft.com/office/word/2010/wordprocessingGroup" xmlns:wpi="http://schemas.microsoft.com/office/word/2010/wordprocessingInk" xmlns:wne="http://schemas.microsoft.com/office/word/2006/wordml" xmlns:wps="http://schemas.microsoft.com/office/word/2010/wordprocessingShape" mc:Ignorable="w14 w15 w16se w16cid w16 w16cex w16sdtdh wp14">
   <w:body>
     <w:p>
       <w:pPr>
-        <w:pStyle w:val="Title"/>
+        <w:pStyle w:val="Ttulo"/>
         <w:jc w:val="center"/>
-      </w:pPr>
-      <w:r>
+        <w:rPr>
+          <w:lang w:val="es-CO"/>
+        </w:rPr>
+      </w:pPr>
+      <w:r>
+        <w:rPr>
+          <w:lang w:val="es-CO"/>
+        </w:rPr>
         <w:t>OBSERVACIONES DEL LA PRACTICA</w:t>
       </w:r>
     </w:p>
@@ -23,13 +29,7 @@
         <w:rPr>
           <w:lang w:val="es-419"/>
         </w:rPr>
-        <w:t xml:space="preserve">Estudiante </w:t>
-      </w:r>
-      <w:r>
-        <w:rPr>
-          <w:lang w:val="es-419"/>
-        </w:rPr>
-        <w:t>1</w:t>
+        <w:t>Sebastián Gómez</w:t>
       </w:r>
       <w:r>
         <w:rPr>
@@ -41,7 +41,13 @@
         <w:rPr>
           <w:lang w:val="es-419"/>
         </w:rPr>
-        <w:t>Cod XXXX</w:t>
+        <w:t xml:space="preserve">Cod </w:t>
+      </w:r>
+      <w:r>
+        <w:rPr>
+          <w:lang w:val="es-419"/>
+        </w:rPr>
+        <w:t>201912614</w:t>
       </w:r>
     </w:p>
     <w:p>
@@ -56,13 +62,19 @@
         <w:rPr>
           <w:lang w:val="es-419"/>
         </w:rPr>
-        <w:t xml:space="preserve">Estudiante </w:t>
-      </w:r>
-      <w:r>
-        <w:rPr>
-          <w:lang w:val="es-419"/>
-        </w:rPr>
-        <w:t>2 Cod XXXX</w:t>
+        <w:t>Andrés Santiago Martínez Hernández</w:t>
+      </w:r>
+      <w:r>
+        <w:rPr>
+          <w:lang w:val="es-419"/>
+        </w:rPr>
+        <w:t xml:space="preserve"> Cod </w:t>
+      </w:r>
+      <w:r>
+        <w:rPr>
+          <w:lang w:val="es-419"/>
+        </w:rPr>
+        <w:t>201921006</w:t>
       </w:r>
     </w:p>
     <w:p>
@@ -76,7 +88,7 @@
     </w:p>
     <w:p>
       <w:pPr>
-        <w:pStyle w:val="ListParagraph"/>
+        <w:pStyle w:val="Prrafodelista"/>
         <w:numPr>
           <w:ilvl w:val="0"/>
           <w:numId w:val="1"/>
@@ -113,7 +125,63 @@
     </w:p>
     <w:p>
       <w:pPr>
-        <w:pStyle w:val="ListParagraph"/>
+        <w:pStyle w:val="Prrafodelista"/>
+        <w:spacing w:after="0"/>
+        <w:ind w:left="360"/>
+        <w:jc w:val="both"/>
+        <w:rPr>
+          <w:rFonts w:ascii="Dax-Regular" w:hAnsi="Dax-Regular"/>
+          <w:lang w:val="es-419"/>
+        </w:rPr>
+      </w:pPr>
+    </w:p>
+    <w:p>
+      <w:pPr>
+        <w:pStyle w:val="Prrafodelista"/>
+        <w:spacing w:after="0"/>
+        <w:ind w:left="360"/>
+        <w:jc w:val="both"/>
+        <w:rPr>
+          <w:rFonts w:ascii="Dax-Regular" w:hAnsi="Dax-Regular"/>
+          <w:lang w:val="es-419"/>
+        </w:rPr>
+      </w:pPr>
+      <w:r>
+        <w:rPr>
+          <w:rFonts w:ascii="Dax-Regular" w:hAnsi="Dax-Regular"/>
+          <w:lang w:val="es-419"/>
+        </w:rPr>
+        <w:t xml:space="preserve">El usuario ingresa mediante un input la acción que quiere ejecutar, ya sea cargar datos o realizar acciones sobre los mismos. Después de la ejecución de la función invocada el retorno se muestra al usuario mediante un print (los 5 mejores libros, libros por autor, </w:t>
+      </w:r>
+      <w:r>
+        <w:rPr>
+          <w:rFonts w:ascii="Dax-Regular" w:hAnsi="Dax-Regular"/>
+          <w:lang w:val="es-419"/>
+        </w:rPr>
+        <w:t>etc.</w:t>
+      </w:r>
+      <w:r>
+        <w:rPr>
+          <w:rFonts w:ascii="Dax-Regular" w:hAnsi="Dax-Regular"/>
+          <w:lang w:val="es-419"/>
+        </w:rPr>
+        <w:t>)</w:t>
+      </w:r>
+    </w:p>
+    <w:p>
+      <w:pPr>
+        <w:pStyle w:val="Prrafodelista"/>
+        <w:spacing w:after="0"/>
+        <w:ind w:left="360"/>
+        <w:jc w:val="both"/>
+        <w:rPr>
+          <w:lang w:val="es-419"/>
+        </w:rPr>
+      </w:pPr>
+    </w:p>
+    <w:p>
+      <w:pPr>
+        <w:pStyle w:val="Prrafodelista"/>
         <w:numPr>
           <w:ilvl w:val="0"/>
           <w:numId w:val="1"/>
@@ -132,6 +200,7 @@
         </w:rPr>
         <w:t xml:space="preserve">¿Cómo se almacenan los datos de </w:t>
       </w:r>
+      <w:proofErr w:type="spellStart"/>
       <w:r>
         <w:rPr>
           <w:rFonts w:ascii="Dax-Regular" w:hAnsi="Dax-Regular"/>
@@ -141,6 +210,7 @@
         </w:rPr>
         <w:t>GoodReads</w:t>
       </w:r>
+      <w:proofErr w:type="spellEnd"/>
       <w:r>
         <w:rPr>
           <w:rFonts w:ascii="Dax-Regular" w:hAnsi="Dax-Regular"/>
@@ -167,7 +237,162 @@
     </w:p>
     <w:p>
       <w:pPr>
-        <w:pStyle w:val="ListParagraph"/>
+        <w:pStyle w:val="Prrafodelista"/>
+        <w:spacing w:after="0"/>
+        <w:ind w:left="360"/>
+        <w:jc w:val="both"/>
+        <w:rPr>
+          <w:rFonts w:ascii="Dax-Regular" w:hAnsi="Dax-Regular"/>
+          <w:lang w:val="es-419"/>
+        </w:rPr>
+      </w:pPr>
+    </w:p>
+    <w:p>
+      <w:pPr>
+        <w:pStyle w:val="Prrafodelista"/>
+        <w:spacing w:after="0"/>
+        <w:ind w:left="360"/>
+        <w:jc w:val="both"/>
+        <w:rPr>
+          <w:rFonts w:ascii="Dax-Regular" w:hAnsi="Dax-Regular"/>
+          <w:lang w:val="es-419"/>
+        </w:rPr>
+      </w:pPr>
+      <w:r>
+        <w:rPr>
+          <w:rFonts w:ascii="Dax-Regular" w:hAnsi="Dax-Regular"/>
+          <w:lang w:val="es-419"/>
+        </w:rPr>
+        <w:t xml:space="preserve">Los datos son almacenados en un diccionario (catalogo) cuyas llaves corresponden a </w:t>
+      </w:r>
+      <w:proofErr w:type="spellStart"/>
+      <w:r>
+        <w:rPr>
+          <w:rFonts w:ascii="Dax-Regular" w:hAnsi="Dax-Regular"/>
+          <w:lang w:val="es-419"/>
+        </w:rPr>
+        <w:t>TADLists</w:t>
+      </w:r>
+      <w:proofErr w:type="spellEnd"/>
+      <w:r>
+        <w:rPr>
+          <w:rFonts w:ascii="Dax-Regular" w:hAnsi="Dax-Regular"/>
+          <w:lang w:val="es-419"/>
+        </w:rPr>
+        <w:t xml:space="preserve"> (</w:t>
+      </w:r>
+      <w:proofErr w:type="spellStart"/>
+      <w:r>
+        <w:rPr>
+          <w:rFonts w:ascii="Dax-Regular" w:hAnsi="Dax-Regular"/>
+          <w:lang w:val="es-419"/>
+        </w:rPr>
+        <w:t>Books</w:t>
+      </w:r>
+      <w:proofErr w:type="spellEnd"/>
+      <w:r>
+        <w:rPr>
+          <w:rFonts w:ascii="Dax-Regular" w:hAnsi="Dax-Regular"/>
+          <w:lang w:val="es-419"/>
+        </w:rPr>
+        <w:t xml:space="preserve">, </w:t>
+      </w:r>
+      <w:proofErr w:type="spellStart"/>
+      <w:r>
+        <w:rPr>
+          <w:rFonts w:ascii="Dax-Regular" w:hAnsi="Dax-Regular"/>
+          <w:lang w:val="es-419"/>
+        </w:rPr>
+        <w:t>Authors</w:t>
+      </w:r>
+      <w:proofErr w:type="spellEnd"/>
+      <w:r>
+        <w:rPr>
+          <w:rFonts w:ascii="Dax-Regular" w:hAnsi="Dax-Regular"/>
+          <w:lang w:val="es-419"/>
+        </w:rPr>
+        <w:t xml:space="preserve">, tags, </w:t>
+      </w:r>
+      <w:proofErr w:type="spellStart"/>
+      <w:r>
+        <w:rPr>
+          <w:rFonts w:ascii="Dax-Regular" w:hAnsi="Dax-Regular"/>
+          <w:lang w:val="es-419"/>
+        </w:rPr>
+        <w:t>bookTags</w:t>
+      </w:r>
+      <w:proofErr w:type="spellEnd"/>
+      <w:r>
+        <w:rPr>
+          <w:rFonts w:ascii="Dax-Regular" w:hAnsi="Dax-Regular"/>
+          <w:lang w:val="es-419"/>
+        </w:rPr>
+        <w:t xml:space="preserve">); para el caso de </w:t>
+      </w:r>
+      <w:proofErr w:type="spellStart"/>
+      <w:r>
+        <w:rPr>
+          <w:rFonts w:ascii="Dax-Regular" w:hAnsi="Dax-Regular"/>
+          <w:lang w:val="es-419"/>
+        </w:rPr>
+        <w:t>authors</w:t>
+      </w:r>
+      <w:proofErr w:type="spellEnd"/>
+      <w:r>
+        <w:rPr>
+          <w:rFonts w:ascii="Dax-Regular" w:hAnsi="Dax-Regular"/>
+          <w:lang w:val="es-419"/>
+        </w:rPr>
+        <w:t xml:space="preserve">, tags y </w:t>
+      </w:r>
+      <w:proofErr w:type="spellStart"/>
+      <w:r>
+        <w:rPr>
+          <w:rFonts w:ascii="Dax-Regular" w:hAnsi="Dax-Regular"/>
+          <w:lang w:val="es-419"/>
+        </w:rPr>
+        <w:t>bookTags</w:t>
+      </w:r>
+      <w:proofErr w:type="spellEnd"/>
+      <w:r>
+        <w:rPr>
+          <w:rFonts w:ascii="Dax-Regular" w:hAnsi="Dax-Regular"/>
+          <w:lang w:val="es-419"/>
+        </w:rPr>
+        <w:t xml:space="preserve"> son </w:t>
+      </w:r>
+      <w:proofErr w:type="spellStart"/>
+      <w:r>
+        <w:rPr>
+          <w:rFonts w:ascii="Dax-Regular" w:hAnsi="Dax-Regular"/>
+          <w:lang w:val="es-419"/>
+        </w:rPr>
+        <w:t>ArrayLists</w:t>
+      </w:r>
+      <w:proofErr w:type="spellEnd"/>
+      <w:r>
+        <w:rPr>
+          <w:rFonts w:ascii="Dax-Regular" w:hAnsi="Dax-Regular"/>
+          <w:lang w:val="es-419"/>
+        </w:rPr>
+        <w:t>.</w:t>
+      </w:r>
+    </w:p>
+    <w:p>
+      <w:pPr>
+        <w:pStyle w:val="Prrafodelista"/>
+        <w:spacing w:after="0"/>
+        <w:ind w:left="360"/>
+        <w:jc w:val="both"/>
+        <w:rPr>
+          <w:rFonts w:ascii="Dax-Regular" w:hAnsi="Dax-Regular"/>
+          <w:lang w:val="es-419"/>
+        </w:rPr>
+      </w:pPr>
+    </w:p>
+    <w:p>
+      <w:pPr>
+        <w:pStyle w:val="Prrafodelista"/>
         <w:numPr>
           <w:ilvl w:val="0"/>
           <w:numId w:val="1"/>
@@ -184,7 +409,23 @@
           <w:rFonts w:ascii="Dax-Regular" w:hAnsi="Dax-Regular"/>
           <w:lang w:val="es-419"/>
         </w:rPr>
-        <w:t xml:space="preserve">¿Cuáles son las funciones que comunican el el </w:t>
+        <w:t xml:space="preserve">¿Cuáles son las funciones que comunican el </w:t>
+      </w:r>
+      <w:proofErr w:type="spellStart"/>
+      <w:r>
+        <w:rPr>
+          <w:rFonts w:ascii="Dax-Regular" w:hAnsi="Dax-Regular"/>
+          <w:lang w:val="es-419"/>
+        </w:rPr>
+        <w:t>el</w:t>
+      </w:r>
+      <w:proofErr w:type="spellEnd"/>
+      <w:r>
+        <w:rPr>
+          <w:rFonts w:ascii="Dax-Regular" w:hAnsi="Dax-Regular"/>
+          <w:lang w:val="es-419"/>
+        </w:rPr>
+        <w:t xml:space="preserve"> </w:t>
       </w:r>
       <w:r>
         <w:rPr>
@@ -221,7 +462,300 @@
     </w:p>
     <w:p>
       <w:pPr>
-        <w:pStyle w:val="ListParagraph"/>
+        <w:pStyle w:val="Prrafodelista"/>
+        <w:spacing w:after="0"/>
+        <w:ind w:left="360"/>
+        <w:jc w:val="both"/>
+        <w:rPr>
+          <w:rFonts w:ascii="Dax-Regular" w:hAnsi="Dax-Regular"/>
+          <w:lang w:val="es-419"/>
+        </w:rPr>
+      </w:pPr>
+    </w:p>
+    <w:p>
+      <w:pPr>
+        <w:pStyle w:val="Prrafodelista"/>
+        <w:spacing w:after="0"/>
+        <w:ind w:left="360"/>
+        <w:jc w:val="both"/>
+        <w:rPr>
+          <w:rFonts w:ascii="Dax-Regular" w:hAnsi="Dax-Regular"/>
+          <w:lang w:val="es-419"/>
+        </w:rPr>
+      </w:pPr>
+      <w:r>
+        <w:rPr>
+          <w:rFonts w:ascii="Dax-Regular" w:hAnsi="Dax-Regular"/>
+          <w:lang w:val="es-419"/>
+        </w:rPr>
+        <w:t>En de view.py (soportadas por controller):</w:t>
+      </w:r>
+    </w:p>
+    <w:p>
+      <w:pPr>
+        <w:pStyle w:val="Prrafodelista"/>
+        <w:spacing w:after="0"/>
+        <w:ind w:left="360"/>
+        <w:jc w:val="both"/>
+        <w:rPr>
+          <w:rFonts w:ascii="Dax-Regular" w:hAnsi="Dax-Regular"/>
+          <w:lang w:val="es-419"/>
+        </w:rPr>
+      </w:pPr>
+    </w:p>
+    <w:p>
+      <w:pPr>
+        <w:pStyle w:val="Prrafodelista"/>
+        <w:spacing w:after="0"/>
+        <w:ind w:left="360"/>
+        <w:jc w:val="both"/>
+        <w:rPr>
+          <w:rFonts w:ascii="Dax-Regular" w:hAnsi="Dax-Regular"/>
+          <w:lang w:val="es-419"/>
+        </w:rPr>
+      </w:pPr>
+      <w:proofErr w:type="spellStart"/>
+      <w:proofErr w:type="gramStart"/>
+      <w:r>
+        <w:rPr>
+          <w:rFonts w:ascii="Dax-Regular" w:hAnsi="Dax-Regular"/>
+          <w:lang w:val="es-419"/>
+        </w:rPr>
+        <w:t>initCatalog</w:t>
+      </w:r>
+      <w:proofErr w:type="spellEnd"/>
+      <w:r>
+        <w:rPr>
+          <w:rFonts w:ascii="Dax-Regular" w:hAnsi="Dax-Regular"/>
+          <w:lang w:val="es-419"/>
+        </w:rPr>
+        <w:t>(</w:t>
+      </w:r>
+      <w:proofErr w:type="gramEnd"/>
+      <w:r>
+        <w:rPr>
+          <w:rFonts w:ascii="Dax-Regular" w:hAnsi="Dax-Regular"/>
+          <w:lang w:val="es-419"/>
+        </w:rPr>
+        <w:t xml:space="preserve">) &lt;crea el </w:t>
+      </w:r>
+      <w:proofErr w:type="spellStart"/>
+      <w:r>
+        <w:rPr>
+          <w:rFonts w:ascii="Dax-Regular" w:hAnsi="Dax-Regular"/>
+          <w:lang w:val="es-419"/>
+        </w:rPr>
+        <w:t>catalogo</w:t>
+      </w:r>
+      <w:proofErr w:type="spellEnd"/>
+      <w:r>
+        <w:rPr>
+          <w:rFonts w:ascii="Dax-Regular" w:hAnsi="Dax-Regular"/>
+          <w:lang w:val="es-419"/>
+        </w:rPr>
+        <w:t xml:space="preserve"> vacío&gt;</w:t>
+      </w:r>
+    </w:p>
+    <w:p>
+      <w:pPr>
+        <w:pStyle w:val="Prrafodelista"/>
+        <w:spacing w:after="0"/>
+        <w:ind w:left="360"/>
+        <w:jc w:val="both"/>
+        <w:rPr>
+          <w:rFonts w:ascii="Dax-Regular" w:hAnsi="Dax-Regular"/>
+          <w:lang w:val="es-419"/>
+        </w:rPr>
+      </w:pPr>
+      <w:proofErr w:type="spellStart"/>
+      <w:proofErr w:type="gramStart"/>
+      <w:r>
+        <w:rPr>
+          <w:rFonts w:ascii="Dax-Regular" w:hAnsi="Dax-Regular"/>
+          <w:lang w:val="es-419"/>
+        </w:rPr>
+        <w:t>loadData</w:t>
+      </w:r>
+      <w:proofErr w:type="spellEnd"/>
+      <w:r>
+        <w:rPr>
+          <w:rFonts w:ascii="Dax-Regular" w:hAnsi="Dax-Regular"/>
+          <w:lang w:val="es-419"/>
+        </w:rPr>
+        <w:t>(</w:t>
+      </w:r>
+      <w:proofErr w:type="gramEnd"/>
+      <w:r>
+        <w:rPr>
+          <w:rFonts w:ascii="Dax-Regular" w:hAnsi="Dax-Regular"/>
+          <w:lang w:val="es-419"/>
+        </w:rPr>
+        <w:t>) &lt;llama a controller para que este, a su vez, llame a model para cargar los datos&gt;</w:t>
+      </w:r>
+    </w:p>
+    <w:p>
+      <w:pPr>
+        <w:pStyle w:val="Prrafodelista"/>
+        <w:spacing w:after="0"/>
+        <w:ind w:left="360"/>
+        <w:jc w:val="both"/>
+        <w:rPr>
+          <w:rFonts w:ascii="Dax-Regular" w:hAnsi="Dax-Regular"/>
+          <w:lang w:val="es-419"/>
+        </w:rPr>
+      </w:pPr>
+      <w:proofErr w:type="spellStart"/>
+      <w:proofErr w:type="gramStart"/>
+      <w:r>
+        <w:rPr>
+          <w:rFonts w:ascii="Dax-Regular" w:hAnsi="Dax-Regular"/>
+          <w:lang w:val="es-419"/>
+        </w:rPr>
+        <w:t>getBestBooks</w:t>
+      </w:r>
+      <w:proofErr w:type="spellEnd"/>
+      <w:r>
+        <w:rPr>
+          <w:rFonts w:ascii="Dax-Regular" w:hAnsi="Dax-Regular"/>
+          <w:lang w:val="es-419"/>
+        </w:rPr>
+        <w:t>(</w:t>
+      </w:r>
+      <w:proofErr w:type="gramEnd"/>
+      <w:r>
+        <w:rPr>
+          <w:rFonts w:ascii="Dax-Regular" w:hAnsi="Dax-Regular"/>
+          <w:lang w:val="es-419"/>
+        </w:rPr>
+        <w:t xml:space="preserve">) &lt;retorna un </w:t>
+      </w:r>
+      <w:proofErr w:type="spellStart"/>
+      <w:r>
+        <w:rPr>
+          <w:rFonts w:ascii="Dax-Regular" w:hAnsi="Dax-Regular"/>
+          <w:lang w:val="es-419"/>
+        </w:rPr>
+        <w:t>TADList</w:t>
+      </w:r>
+      <w:proofErr w:type="spellEnd"/>
+      <w:r>
+        <w:rPr>
+          <w:rFonts w:ascii="Dax-Regular" w:hAnsi="Dax-Regular"/>
+          <w:lang w:val="es-419"/>
+        </w:rPr>
+        <w:t xml:space="preserve"> con el numero de libros indicados según una característica&gt;</w:t>
+      </w:r>
+    </w:p>
+    <w:p>
+      <w:pPr>
+        <w:pStyle w:val="Prrafodelista"/>
+        <w:spacing w:after="0"/>
+        <w:ind w:left="360"/>
+        <w:jc w:val="both"/>
+        <w:rPr>
+          <w:rFonts w:ascii="Dax-Regular" w:hAnsi="Dax-Regular"/>
+          <w:lang w:val="es-CO"/>
+        </w:rPr>
+      </w:pPr>
+      <w:proofErr w:type="spellStart"/>
+      <w:proofErr w:type="gramStart"/>
+      <w:r>
+        <w:rPr>
+          <w:rFonts w:ascii="Dax-Regular" w:hAnsi="Dax-Regular"/>
+          <w:lang w:val="es-CO"/>
+        </w:rPr>
+        <w:t>getBooksByAuthor</w:t>
+      </w:r>
+      <w:proofErr w:type="spellEnd"/>
+      <w:r>
+        <w:rPr>
+          <w:rFonts w:ascii="Dax-Regular" w:hAnsi="Dax-Regular"/>
+          <w:lang w:val="es-CO"/>
+        </w:rPr>
+        <w:t>(</w:t>
+      </w:r>
+      <w:proofErr w:type="gramEnd"/>
+      <w:r>
+        <w:rPr>
+          <w:rFonts w:ascii="Dax-Regular" w:hAnsi="Dax-Regular"/>
+          <w:lang w:val="es-CO"/>
+        </w:rPr>
+        <w:t xml:space="preserve">)&lt;retorna un </w:t>
+      </w:r>
+      <w:proofErr w:type="spellStart"/>
+      <w:r>
+        <w:rPr>
+          <w:rFonts w:ascii="Dax-Regular" w:hAnsi="Dax-Regular"/>
+          <w:lang w:val="es-CO"/>
+        </w:rPr>
+        <w:t>TADList</w:t>
+      </w:r>
+      <w:proofErr w:type="spellEnd"/>
+      <w:r>
+        <w:rPr>
+          <w:rFonts w:ascii="Dax-Regular" w:hAnsi="Dax-Regular"/>
+          <w:lang w:val="es-CO"/>
+        </w:rPr>
+        <w:t xml:space="preserve"> con lo</w:t>
+      </w:r>
+      <w:r>
+        <w:rPr>
+          <w:rFonts w:ascii="Dax-Regular" w:hAnsi="Dax-Regular"/>
+          <w:lang w:val="es-CO"/>
+        </w:rPr>
+        <w:t>s libros que comparten el mismo autor&gt;</w:t>
+      </w:r>
+    </w:p>
+    <w:p>
+      <w:pPr>
+        <w:pStyle w:val="Prrafodelista"/>
+        <w:spacing w:after="0"/>
+        <w:ind w:left="360"/>
+        <w:jc w:val="both"/>
+        <w:rPr>
+          <w:rFonts w:ascii="Dax-Regular" w:hAnsi="Dax-Regular"/>
+          <w:lang w:val="es-CO"/>
+        </w:rPr>
+      </w:pPr>
+      <w:proofErr w:type="spellStart"/>
+      <w:proofErr w:type="gramStart"/>
+      <w:r>
+        <w:rPr>
+          <w:rFonts w:ascii="Dax-Regular" w:hAnsi="Dax-Regular"/>
+          <w:lang w:val="es-CO"/>
+        </w:rPr>
+        <w:t>countBooksByTags</w:t>
+      </w:r>
+      <w:proofErr w:type="spellEnd"/>
+      <w:r>
+        <w:rPr>
+          <w:rFonts w:ascii="Dax-Regular" w:hAnsi="Dax-Regular"/>
+          <w:lang w:val="es-CO"/>
+        </w:rPr>
+        <w:t>(</w:t>
+      </w:r>
+      <w:proofErr w:type="gramEnd"/>
+      <w:r>
+        <w:rPr>
+          <w:rFonts w:ascii="Dax-Regular" w:hAnsi="Dax-Regular"/>
+          <w:lang w:val="es-CO"/>
+        </w:rPr>
+        <w:t>)</w:t>
+      </w:r>
+    </w:p>
+    <w:p>
+      <w:pPr>
+        <w:spacing w:after="0"/>
+        <w:jc w:val="both"/>
+        <w:rPr>
+          <w:rFonts w:ascii="Dax-Regular" w:hAnsi="Dax-Regular"/>
+          <w:lang w:val="es-CO"/>
+        </w:rPr>
+      </w:pPr>
+    </w:p>
+    <w:p>
+      <w:pPr>
+        <w:pStyle w:val="Prrafodelista"/>
         <w:numPr>
           <w:ilvl w:val="0"/>
           <w:numId w:val="1"/>
@@ -242,7 +776,434 @@
     </w:p>
     <w:p>
       <w:pPr>
-        <w:pStyle w:val="ListParagraph"/>
+        <w:pStyle w:val="Prrafodelista"/>
+        <w:ind w:left="360"/>
+        <w:jc w:val="both"/>
+        <w:rPr>
+          <w:rFonts w:ascii="Dax-Regular" w:hAnsi="Dax-Regular"/>
+          <w:lang w:val="es-419"/>
+        </w:rPr>
+      </w:pPr>
+    </w:p>
+    <w:p>
+      <w:pPr>
+        <w:pStyle w:val="Prrafodelista"/>
+        <w:ind w:left="360"/>
+        <w:jc w:val="both"/>
+        <w:rPr>
+          <w:rStyle w:val="mtk1"/>
+          <w:rFonts w:ascii="Consolas" w:hAnsi="Consolas"/>
+          <w:color w:val="C5C8C6"/>
+          <w:sz w:val="21"/>
+          <w:szCs w:val="21"/>
+          <w:shd w:val="clear" w:color="auto" w:fill="252526"/>
+        </w:rPr>
+      </w:pPr>
+      <w:r>
+        <w:rPr>
+          <w:rStyle w:val="mtk1"/>
+          <w:rFonts w:ascii="Consolas" w:hAnsi="Consolas"/>
+          <w:color w:val="C5C8C6"/>
+          <w:sz w:val="21"/>
+          <w:szCs w:val="21"/>
+          <w:shd w:val="clear" w:color="auto" w:fill="252526"/>
+        </w:rPr>
+        <w:t xml:space="preserve">(function) </w:t>
+      </w:r>
+      <w:proofErr w:type="spellStart"/>
+      <w:r>
+        <w:rPr>
+          <w:rStyle w:val="mtk1"/>
+          <w:rFonts w:ascii="Consolas" w:hAnsi="Consolas"/>
+          <w:color w:val="C5C8C6"/>
+          <w:sz w:val="21"/>
+          <w:szCs w:val="21"/>
+          <w:shd w:val="clear" w:color="auto" w:fill="252526"/>
+        </w:rPr>
+        <w:t>newList</w:t>
+      </w:r>
+      <w:proofErr w:type="spellEnd"/>
+      <w:r>
+        <w:rPr>
+          <w:rStyle w:val="mtk1"/>
+          <w:rFonts w:ascii="Consolas" w:hAnsi="Consolas"/>
+          <w:color w:val="C5C8C6"/>
+          <w:sz w:val="21"/>
+          <w:szCs w:val="21"/>
+          <w:shd w:val="clear" w:color="auto" w:fill="252526"/>
+        </w:rPr>
+        <w:t>: (</w:t>
+      </w:r>
+      <w:proofErr w:type="spellStart"/>
+      <w:r>
+        <w:rPr>
+          <w:rStyle w:val="mtk1"/>
+          <w:rFonts w:ascii="Consolas" w:hAnsi="Consolas"/>
+          <w:color w:val="C5C8C6"/>
+          <w:sz w:val="21"/>
+          <w:szCs w:val="21"/>
+          <w:shd w:val="clear" w:color="auto" w:fill="252526"/>
+        </w:rPr>
+        <w:t>datastructure</w:t>
+      </w:r>
+      <w:proofErr w:type="spellEnd"/>
+      <w:r>
+        <w:rPr>
+          <w:rStyle w:val="mtk1"/>
+          <w:rFonts w:ascii="Consolas" w:hAnsi="Consolas"/>
+          <w:color w:val="C5C8C6"/>
+          <w:sz w:val="21"/>
+          <w:szCs w:val="21"/>
+          <w:shd w:val="clear" w:color="auto" w:fill="252526"/>
+        </w:rPr>
+        <w:t>=</w:t>
+      </w:r>
+      <w:r>
+        <w:rPr>
+          <w:rStyle w:val="mtk4"/>
+          <w:rFonts w:ascii="Consolas" w:hAnsi="Consolas"/>
+          <w:color w:val="9AA83A"/>
+          <w:sz w:val="21"/>
+          <w:szCs w:val="21"/>
+          <w:shd w:val="clear" w:color="auto" w:fill="252526"/>
+        </w:rPr>
+        <w:t>'SINGLE_LINKED'</w:t>
+      </w:r>
+      <w:r>
+        <w:rPr>
+          <w:rStyle w:val="mtk1"/>
+          <w:rFonts w:ascii="Consolas" w:hAnsi="Consolas"/>
+          <w:color w:val="C5C8C6"/>
+          <w:sz w:val="21"/>
+          <w:szCs w:val="21"/>
+          <w:shd w:val="clear" w:color="auto" w:fill="252526"/>
+        </w:rPr>
+        <w:t xml:space="preserve">, </w:t>
+      </w:r>
+      <w:proofErr w:type="spellStart"/>
+      <w:r>
+        <w:rPr>
+          <w:rStyle w:val="mtk1"/>
+          <w:rFonts w:ascii="Consolas" w:hAnsi="Consolas"/>
+          <w:color w:val="C5C8C6"/>
+          <w:sz w:val="21"/>
+          <w:szCs w:val="21"/>
+          <w:shd w:val="clear" w:color="auto" w:fill="252526"/>
+        </w:rPr>
+        <w:t>cmpfunction</w:t>
+      </w:r>
+      <w:proofErr w:type="spellEnd"/>
+      <w:r>
+        <w:rPr>
+          <w:rStyle w:val="mtk1"/>
+          <w:rFonts w:ascii="Consolas" w:hAnsi="Consolas"/>
+          <w:color w:val="C5C8C6"/>
+          <w:sz w:val="21"/>
+          <w:szCs w:val="21"/>
+          <w:shd w:val="clear" w:color="auto" w:fill="252526"/>
+        </w:rPr>
+        <w:t>=</w:t>
+      </w:r>
+      <w:r>
+        <w:rPr>
+          <w:rStyle w:val="mtk7"/>
+          <w:rFonts w:ascii="Consolas" w:hAnsi="Consolas"/>
+          <w:color w:val="408080"/>
+          <w:sz w:val="21"/>
+          <w:szCs w:val="21"/>
+          <w:shd w:val="clear" w:color="auto" w:fill="252526"/>
+        </w:rPr>
+        <w:t>None</w:t>
+      </w:r>
+      <w:r>
+        <w:rPr>
+          <w:rStyle w:val="mtk1"/>
+          <w:rFonts w:ascii="Consolas" w:hAnsi="Consolas"/>
+          <w:color w:val="C5C8C6"/>
+          <w:sz w:val="21"/>
+          <w:szCs w:val="21"/>
+          <w:shd w:val="clear" w:color="auto" w:fill="252526"/>
+        </w:rPr>
+        <w:t>, key=</w:t>
+      </w:r>
+      <w:r>
+        <w:rPr>
+          <w:rStyle w:val="mtk7"/>
+          <w:rFonts w:ascii="Consolas" w:hAnsi="Consolas"/>
+          <w:color w:val="408080"/>
+          <w:sz w:val="21"/>
+          <w:szCs w:val="21"/>
+          <w:shd w:val="clear" w:color="auto" w:fill="252526"/>
+        </w:rPr>
+        <w:t>None</w:t>
+      </w:r>
+      <w:r>
+        <w:rPr>
+          <w:rStyle w:val="mtk1"/>
+          <w:rFonts w:ascii="Consolas" w:hAnsi="Consolas"/>
+          <w:color w:val="C5C8C6"/>
+          <w:sz w:val="21"/>
+          <w:szCs w:val="21"/>
+          <w:shd w:val="clear" w:color="auto" w:fill="252526"/>
+        </w:rPr>
+        <w:t>, filename=</w:t>
+      </w:r>
+      <w:r>
+        <w:rPr>
+          <w:rStyle w:val="mtk7"/>
+          <w:rFonts w:ascii="Consolas" w:hAnsi="Consolas"/>
+          <w:color w:val="408080"/>
+          <w:sz w:val="21"/>
+          <w:szCs w:val="21"/>
+          <w:shd w:val="clear" w:color="auto" w:fill="252526"/>
+        </w:rPr>
+        <w:t>None</w:t>
+      </w:r>
+      <w:r>
+        <w:rPr>
+          <w:rStyle w:val="mtk1"/>
+          <w:rFonts w:ascii="Consolas" w:hAnsi="Consolas"/>
+          <w:color w:val="C5C8C6"/>
+          <w:sz w:val="21"/>
+          <w:szCs w:val="21"/>
+          <w:shd w:val="clear" w:color="auto" w:fill="252526"/>
+        </w:rPr>
+        <w:t>, delimiter=</w:t>
+      </w:r>
+      <w:r>
+        <w:rPr>
+          <w:rStyle w:val="mtk4"/>
+          <w:rFonts w:ascii="Consolas" w:hAnsi="Consolas"/>
+          <w:color w:val="9AA83A"/>
+          <w:sz w:val="21"/>
+          <w:szCs w:val="21"/>
+          <w:shd w:val="clear" w:color="auto" w:fill="252526"/>
+        </w:rPr>
+        <w:t>","</w:t>
+      </w:r>
+      <w:r>
+        <w:rPr>
+          <w:rStyle w:val="mtk1"/>
+          <w:rFonts w:ascii="Consolas" w:hAnsi="Consolas"/>
+          <w:color w:val="C5C8C6"/>
+          <w:sz w:val="21"/>
+          <w:szCs w:val="21"/>
+          <w:shd w:val="clear" w:color="auto" w:fill="252526"/>
+        </w:rPr>
+        <w:t xml:space="preserve">) </w:t>
+      </w:r>
+      <w:r>
+        <w:rPr>
+          <w:rStyle w:val="mtk15"/>
+          <w:rFonts w:ascii="Consolas" w:hAnsi="Consolas"/>
+          <w:color w:val="FF0B00"/>
+          <w:sz w:val="21"/>
+          <w:szCs w:val="21"/>
+          <w:shd w:val="clear" w:color="auto" w:fill="252526"/>
+        </w:rPr>
+        <w:t>-&gt;</w:t>
+      </w:r>
+      <w:r>
+        <w:rPr>
+          <w:rStyle w:val="mtk1"/>
+          <w:rFonts w:ascii="Consolas" w:hAnsi="Consolas"/>
+          <w:color w:val="C5C8C6"/>
+          <w:sz w:val="21"/>
+          <w:szCs w:val="21"/>
+          <w:shd w:val="clear" w:color="auto" w:fill="252526"/>
+        </w:rPr>
+        <w:t xml:space="preserve"> </w:t>
+      </w:r>
+      <w:proofErr w:type="spellStart"/>
+      <w:proofErr w:type="gramStart"/>
+      <w:r>
+        <w:rPr>
+          <w:rStyle w:val="mtk1"/>
+          <w:rFonts w:ascii="Consolas" w:hAnsi="Consolas"/>
+          <w:color w:val="C5C8C6"/>
+          <w:sz w:val="21"/>
+          <w:szCs w:val="21"/>
+          <w:shd w:val="clear" w:color="auto" w:fill="252526"/>
+        </w:rPr>
+        <w:t>dict</w:t>
+      </w:r>
+      <w:proofErr w:type="spellEnd"/>
+      <w:r>
+        <w:rPr>
+          <w:rStyle w:val="mtk1"/>
+          <w:rFonts w:ascii="Consolas" w:hAnsi="Consolas"/>
+          <w:color w:val="C5C8C6"/>
+          <w:sz w:val="21"/>
+          <w:szCs w:val="21"/>
+          <w:shd w:val="clear" w:color="auto" w:fill="252526"/>
+        </w:rPr>
+        <w:t>[</w:t>
+      </w:r>
+      <w:proofErr w:type="gramEnd"/>
+      <w:r>
+        <w:rPr>
+          <w:rStyle w:val="mtk9"/>
+          <w:rFonts w:ascii="Consolas" w:hAnsi="Consolas"/>
+          <w:color w:val="C7444A"/>
+          <w:sz w:val="21"/>
+          <w:szCs w:val="21"/>
+          <w:shd w:val="clear" w:color="auto" w:fill="252526"/>
+        </w:rPr>
+        <w:t>str</w:t>
+      </w:r>
+      <w:r>
+        <w:rPr>
+          <w:rStyle w:val="mtk1"/>
+          <w:rFonts w:ascii="Consolas" w:hAnsi="Consolas"/>
+          <w:color w:val="C5C8C6"/>
+          <w:sz w:val="21"/>
+          <w:szCs w:val="21"/>
+          <w:shd w:val="clear" w:color="auto" w:fill="252526"/>
+        </w:rPr>
+        <w:t>, Any]</w:t>
+      </w:r>
+    </w:p>
+    <w:p>
+      <w:pPr>
+        <w:pStyle w:val="Prrafodelista"/>
+        <w:ind w:left="360"/>
+        <w:jc w:val="both"/>
+        <w:rPr>
+          <w:rStyle w:val="mtk1"/>
+          <w:rFonts w:ascii="Consolas" w:hAnsi="Consolas"/>
+          <w:color w:val="C5C8C6"/>
+          <w:sz w:val="21"/>
+          <w:szCs w:val="21"/>
+          <w:shd w:val="clear" w:color="auto" w:fill="252526"/>
+        </w:rPr>
+      </w:pPr>
+    </w:p>
+    <w:p>
+      <w:pPr>
+        <w:pStyle w:val="Prrafodelista"/>
+        <w:ind w:left="360"/>
+        <w:jc w:val="both"/>
+        <w:rPr>
+          <w:rFonts w:ascii="Dax-Regular" w:hAnsi="Dax-Regular"/>
+          <w:lang w:val="es-CO"/>
+        </w:rPr>
+      </w:pPr>
+      <w:r>
+        <w:rPr>
+          <w:rFonts w:ascii="Dax-Regular" w:hAnsi="Dax-Regular"/>
+          <w:lang w:val="es-CO"/>
+        </w:rPr>
+        <w:t xml:space="preserve">Invocando la función de </w:t>
+      </w:r>
+      <w:proofErr w:type="spellStart"/>
+      <w:r>
+        <w:rPr>
+          <w:rFonts w:ascii="Dax-Regular" w:hAnsi="Dax-Regular"/>
+          <w:lang w:val="es-CO"/>
+        </w:rPr>
+        <w:t>D</w:t>
+      </w:r>
+      <w:r>
+        <w:rPr>
+          <w:rFonts w:ascii="Dax-Regular" w:hAnsi="Dax-Regular"/>
+          <w:lang w:val="es-CO"/>
+        </w:rPr>
+        <w:t>ISClib</w:t>
+      </w:r>
+      <w:proofErr w:type="spellEnd"/>
+      <w:r>
+        <w:rPr>
+          <w:rFonts w:ascii="Dax-Regular" w:hAnsi="Dax-Regular"/>
+          <w:lang w:val="es-CO"/>
+        </w:rPr>
+        <w:t xml:space="preserve"> llamada </w:t>
+      </w:r>
+      <w:proofErr w:type="spellStart"/>
+      <w:r>
+        <w:rPr>
+          <w:rFonts w:ascii="Dax-Regular" w:hAnsi="Dax-Regular"/>
+          <w:lang w:val="es-CO"/>
+        </w:rPr>
+        <w:t>newList</w:t>
+      </w:r>
+      <w:proofErr w:type="spellEnd"/>
+      <w:r>
+        <w:rPr>
+          <w:rFonts w:ascii="Dax-Regular" w:hAnsi="Dax-Regular"/>
+          <w:lang w:val="es-CO"/>
+        </w:rPr>
+        <w:t xml:space="preserve">, esta recibe como parámetros el tipo de estructura de datos, función de comparación, llave de comparación (si no se da la </w:t>
+      </w:r>
+      <w:proofErr w:type="spellStart"/>
+      <w:r>
+        <w:rPr>
+          <w:rFonts w:ascii="Dax-Regular" w:hAnsi="Dax-Regular"/>
+          <w:lang w:val="es-CO"/>
+        </w:rPr>
+        <w:t>cmpfunction</w:t>
+      </w:r>
+      <w:proofErr w:type="spellEnd"/>
+      <w:r>
+        <w:rPr>
+          <w:rFonts w:ascii="Dax-Regular" w:hAnsi="Dax-Regular"/>
+          <w:lang w:val="es-CO"/>
+        </w:rPr>
+        <w:t xml:space="preserve">), </w:t>
+      </w:r>
+      <w:proofErr w:type="spellStart"/>
+      <w:r>
+        <w:rPr>
+          <w:rFonts w:ascii="Dax-Regular" w:hAnsi="Dax-Regular"/>
+          <w:lang w:val="es-CO"/>
+        </w:rPr>
+        <w:t>filename</w:t>
+      </w:r>
+      <w:proofErr w:type="spellEnd"/>
+      <w:r>
+        <w:rPr>
+          <w:rFonts w:ascii="Dax-Regular" w:hAnsi="Dax-Regular"/>
+          <w:lang w:val="es-CO"/>
+        </w:rPr>
+        <w:t xml:space="preserve"> para crear una lista basados directamente en un archivo plano (el delimitador del archivo está incluido como </w:t>
+      </w:r>
+      <w:proofErr w:type="spellStart"/>
+      <w:r>
+        <w:rPr>
+          <w:rFonts w:ascii="Dax-Regular" w:hAnsi="Dax-Regular"/>
+          <w:lang w:val="es-CO"/>
+        </w:rPr>
+        <w:t>delimiter</w:t>
+      </w:r>
+      <w:proofErr w:type="spellEnd"/>
+      <w:r>
+        <w:rPr>
+          <w:rFonts w:ascii="Dax-Regular" w:hAnsi="Dax-Regular"/>
+          <w:lang w:val="es-CO"/>
+        </w:rPr>
+        <w:t>).</w:t>
+      </w:r>
+    </w:p>
+    <w:p>
+      <w:pPr>
+        <w:pStyle w:val="Prrafodelista"/>
+        <w:ind w:left="360"/>
+        <w:jc w:val="both"/>
+        <w:rPr>
+          <w:rFonts w:ascii="Dax-Regular" w:hAnsi="Dax-Regular"/>
+          <w:lang w:val="es-CO"/>
+        </w:rPr>
+      </w:pPr>
+      <w:r>
+        <w:rPr>
+          <w:rFonts w:ascii="Dax-Regular" w:hAnsi="Dax-Regular"/>
+          <w:lang w:val="es-CO"/>
+        </w:rPr>
+        <w:t xml:space="preserve"> </w:t>
+      </w:r>
+    </w:p>
+    <w:p>
+      <w:pPr>
+        <w:pStyle w:val="Prrafodelista"/>
         <w:numPr>
           <w:ilvl w:val="0"/>
           <w:numId w:val="1"/>
@@ -260,6 +1221,7 @@
         </w:rPr>
         <w:t xml:space="preserve">¿Qué hace el parámetro </w:t>
       </w:r>
+      <w:proofErr w:type="spellStart"/>
       <w:r>
         <w:rPr>
           <w:rFonts w:ascii="Consolas" w:hAnsi="Consolas"/>
@@ -267,7 +1229,37 @@
           <w:iCs/>
           <w:lang w:val="es-419"/>
         </w:rPr>
-        <w:t xml:space="preserve">cmpfunction=None </w:t>
+        <w:t>cmpfunction</w:t>
+      </w:r>
+      <w:proofErr w:type="spellEnd"/>
+      <w:r>
+        <w:rPr>
+          <w:rFonts w:ascii="Consolas" w:hAnsi="Consolas"/>
+          <w:b/>
+          <w:iCs/>
+          <w:lang w:val="es-419"/>
+        </w:rPr>
+        <w:t>=</w:t>
+      </w:r>
+      <w:proofErr w:type="spellStart"/>
+      <w:r>
+        <w:rPr>
+          <w:rFonts w:ascii="Consolas" w:hAnsi="Consolas"/>
+          <w:b/>
+          <w:iCs/>
+          <w:lang w:val="es-419"/>
+        </w:rPr>
+        <w:t>None</w:t>
+      </w:r>
+      <w:proofErr w:type="spellEnd"/>
+      <w:r>
+        <w:rPr>
+          <w:rFonts w:ascii="Consolas" w:hAnsi="Consolas"/>
+          <w:b/>
+          <w:iCs/>
+          <w:lang w:val="es-419"/>
+        </w:rPr>
+        <w:t xml:space="preserve"> </w:t>
       </w:r>
       <w:r>
         <w:rPr>
@@ -276,6 +1268,8 @@
         </w:rPr>
         <w:t xml:space="preserve">en la función </w:t>
       </w:r>
+      <w:proofErr w:type="spellStart"/>
+      <w:proofErr w:type="gramStart"/>
       <w:r>
         <w:rPr>
           <w:rFonts w:ascii="Consolas" w:hAnsi="Consolas"/>
@@ -283,7 +1277,27 @@
           <w:bCs/>
           <w:lang w:val="es-419"/>
         </w:rPr>
-        <w:t>newList()</w:t>
+        <w:t>newList</w:t>
+      </w:r>
+      <w:proofErr w:type="spellEnd"/>
+      <w:r>
+        <w:rPr>
+          <w:rFonts w:ascii="Consolas" w:hAnsi="Consolas"/>
+          <w:b/>
+          <w:bCs/>
+          <w:lang w:val="es-419"/>
+        </w:rPr>
+        <w:t>(</w:t>
+      </w:r>
+      <w:proofErr w:type="gramEnd"/>
+      <w:r>
+        <w:rPr>
+          <w:rFonts w:ascii="Consolas" w:hAnsi="Consolas"/>
+          <w:b/>
+          <w:bCs/>
+          <w:lang w:val="es-419"/>
+        </w:rPr>
+        <w:t>)</w:t>
       </w:r>
       <w:r>
         <w:rPr>
@@ -295,7 +1309,79 @@
     </w:p>
     <w:p>
       <w:pPr>
-        <w:pStyle w:val="ListParagraph"/>
+        <w:pStyle w:val="Prrafodelista"/>
+        <w:ind w:left="360"/>
+        <w:jc w:val="both"/>
+        <w:rPr>
+          <w:rFonts w:ascii="Dax-Regular" w:hAnsi="Dax-Regular"/>
+          <w:lang w:val="es-419"/>
+        </w:rPr>
+      </w:pPr>
+    </w:p>
+    <w:p>
+      <w:pPr>
+        <w:pStyle w:val="Prrafodelista"/>
+        <w:ind w:left="360"/>
+        <w:jc w:val="both"/>
+        <w:rPr>
+          <w:rFonts w:ascii="Dax-Regular" w:hAnsi="Dax-Regular"/>
+          <w:lang w:val="es-419"/>
+        </w:rPr>
+      </w:pPr>
+      <w:r>
+        <w:rPr>
+          <w:rFonts w:ascii="Dax-Regular" w:hAnsi="Dax-Regular"/>
+          <w:lang w:val="es-419"/>
+        </w:rPr>
+        <w:t xml:space="preserve">El valor </w:t>
+      </w:r>
+      <w:proofErr w:type="spellStart"/>
+      <w:r>
+        <w:rPr>
+          <w:rFonts w:ascii="Dax-Regular" w:hAnsi="Dax-Regular"/>
+          <w:lang w:val="es-419"/>
+        </w:rPr>
+        <w:t>None</w:t>
+      </w:r>
+      <w:proofErr w:type="spellEnd"/>
+      <w:r>
+        <w:rPr>
+          <w:rFonts w:ascii="Dax-Regular" w:hAnsi="Dax-Regular"/>
+          <w:lang w:val="es-419"/>
+        </w:rPr>
+        <w:t xml:space="preserve"> establece la función de comparación por defecto como la función para comparar. En este caso, se debe suministrar el parámetro </w:t>
+      </w:r>
+      <w:proofErr w:type="spellStart"/>
+      <w:r>
+        <w:rPr>
+          <w:rFonts w:ascii="Dax-Regular" w:hAnsi="Dax-Regular"/>
+          <w:lang w:val="es-419"/>
+        </w:rPr>
+        <w:t>key</w:t>
+      </w:r>
+      <w:proofErr w:type="spellEnd"/>
+      <w:r>
+        <w:rPr>
+          <w:rFonts w:ascii="Dax-Regular" w:hAnsi="Dax-Regular"/>
+          <w:lang w:val="es-419"/>
+        </w:rPr>
+        <w:t xml:space="preserve"> para identificar sobre qué llave se hará la comparación en la lista.</w:t>
+      </w:r>
+    </w:p>
+    <w:p>
+      <w:pPr>
+        <w:pStyle w:val="Prrafodelista"/>
+        <w:ind w:left="360"/>
+        <w:jc w:val="both"/>
+        <w:rPr>
+          <w:rFonts w:ascii="Dax-Regular" w:hAnsi="Dax-Regular"/>
+          <w:lang w:val="es-419"/>
+        </w:rPr>
+      </w:pPr>
+    </w:p>
+    <w:p>
+      <w:pPr>
+        <w:pStyle w:val="Prrafodelista"/>
         <w:numPr>
           <w:ilvl w:val="0"/>
           <w:numId w:val="1"/>
@@ -311,8 +1397,24 @@
           <w:rFonts w:ascii="Dax-Regular" w:hAnsi="Dax-Regular"/>
           <w:lang w:val="es-419"/>
         </w:rPr>
-        <w:t xml:space="preserve">¿Qué hace la funció </w:t>
-      </w:r>
+        <w:t>¿Qué hace la funció</w:t>
+      </w:r>
+      <w:r>
+        <w:rPr>
+          <w:rFonts w:ascii="Dax-Regular" w:hAnsi="Dax-Regular"/>
+          <w:lang w:val="es-419"/>
+        </w:rPr>
+        <w:t>n</w:t>
+      </w:r>
+      <w:r>
+        <w:rPr>
+          <w:rFonts w:ascii="Dax-Regular" w:hAnsi="Dax-Regular"/>
+          <w:lang w:val="es-419"/>
+        </w:rPr>
+        <w:t xml:space="preserve"> </w:t>
+      </w:r>
+      <w:proofErr w:type="spellStart"/>
+      <w:proofErr w:type="gramStart"/>
       <w:r>
         <w:rPr>
           <w:rFonts w:ascii="Consolas" w:hAnsi="Consolas"/>
@@ -320,7 +1422,27 @@
           <w:iCs/>
           <w:lang w:val="es-419"/>
         </w:rPr>
-        <w:t>addLast()</w:t>
+        <w:t>addLast</w:t>
+      </w:r>
+      <w:proofErr w:type="spellEnd"/>
+      <w:r>
+        <w:rPr>
+          <w:rFonts w:ascii="Consolas" w:hAnsi="Consolas"/>
+          <w:b/>
+          <w:iCs/>
+          <w:lang w:val="es-419"/>
+        </w:rPr>
+        <w:t>(</w:t>
+      </w:r>
+      <w:proofErr w:type="gramEnd"/>
+      <w:r>
+        <w:rPr>
+          <w:rFonts w:ascii="Consolas" w:hAnsi="Consolas"/>
+          <w:b/>
+          <w:iCs/>
+          <w:lang w:val="es-419"/>
+        </w:rPr>
+        <w:t>)</w:t>
       </w:r>
       <w:r>
         <w:rPr>
@@ -332,7 +1454,37 @@
     </w:p>
     <w:p>
       <w:pPr>
-        <w:pStyle w:val="ListParagraph"/>
+        <w:pStyle w:val="Prrafodelista"/>
+        <w:ind w:left="360"/>
+        <w:jc w:val="both"/>
+        <w:rPr>
+          <w:rFonts w:ascii="Dax-Regular" w:hAnsi="Dax-Regular"/>
+          <w:lang w:val="es-419"/>
+        </w:rPr>
+      </w:pPr>
+    </w:p>
+    <w:p>
+      <w:pPr>
+        <w:pStyle w:val="Prrafodelista"/>
+        <w:ind w:left="360"/>
+        <w:jc w:val="both"/>
+        <w:rPr>
+          <w:rFonts w:ascii="Dax-Regular" w:hAnsi="Dax-Regular"/>
+          <w:lang w:val="es-419"/>
+        </w:rPr>
+      </w:pPr>
+      <w:r>
+        <w:rPr>
+          <w:rFonts w:ascii="Dax-Regular" w:hAnsi="Dax-Regular"/>
+          <w:lang w:val="es-419"/>
+        </w:rPr>
+        <w:lastRenderedPageBreak/>
+        <w:t>Añade en la última posición de la lista (dependiente del tipo de estructura de datos) el elemento dado por parámetro.</w:t>
+      </w:r>
+    </w:p>
+    <w:p>
+      <w:pPr>
+        <w:pStyle w:val="Prrafodelista"/>
         <w:numPr>
           <w:ilvl w:val="0"/>
           <w:numId w:val="1"/>
@@ -350,6 +1502,8 @@
         </w:rPr>
         <w:t xml:space="preserve">¿Qué hace la función </w:t>
       </w:r>
+      <w:proofErr w:type="spellStart"/>
+      <w:proofErr w:type="gramStart"/>
       <w:r>
         <w:rPr>
           <w:rFonts w:ascii="Consolas" w:hAnsi="Consolas"/>
@@ -357,7 +1511,27 @@
           <w:iCs/>
           <w:lang w:val="es-419"/>
         </w:rPr>
-        <w:t>getElement()</w:t>
+        <w:t>getElement</w:t>
+      </w:r>
+      <w:proofErr w:type="spellEnd"/>
+      <w:r>
+        <w:rPr>
+          <w:rFonts w:ascii="Consolas" w:hAnsi="Consolas"/>
+          <w:b/>
+          <w:iCs/>
+          <w:lang w:val="es-419"/>
+        </w:rPr>
+        <w:t>(</w:t>
+      </w:r>
+      <w:proofErr w:type="gramEnd"/>
+      <w:r>
+        <w:rPr>
+          <w:rFonts w:ascii="Consolas" w:hAnsi="Consolas"/>
+          <w:b/>
+          <w:iCs/>
+          <w:lang w:val="es-419"/>
+        </w:rPr>
+        <w:t>)</w:t>
       </w:r>
       <w:r>
         <w:rPr>
@@ -369,7 +1543,47 @@
     </w:p>
     <w:p>
       <w:pPr>
-        <w:pStyle w:val="ListParagraph"/>
+        <w:pStyle w:val="Prrafodelista"/>
+        <w:ind w:left="360"/>
+        <w:jc w:val="both"/>
+        <w:rPr>
+          <w:rFonts w:ascii="Dax-Regular" w:hAnsi="Dax-Regular"/>
+          <w:lang w:val="es-419"/>
+        </w:rPr>
+      </w:pPr>
+    </w:p>
+    <w:p>
+      <w:pPr>
+        <w:pStyle w:val="Prrafodelista"/>
+        <w:ind w:left="360"/>
+        <w:jc w:val="both"/>
+        <w:rPr>
+          <w:rFonts w:ascii="Dax-Regular" w:hAnsi="Dax-Regular"/>
+          <w:lang w:val="es-419"/>
+        </w:rPr>
+      </w:pPr>
+      <w:r>
+        <w:rPr>
+          <w:rFonts w:ascii="Dax-Regular" w:hAnsi="Dax-Regular"/>
+          <w:lang w:val="es-419"/>
+        </w:rPr>
+        <w:t>Retorna el elemento en X posición/índice de la lista.</w:t>
+      </w:r>
+    </w:p>
+    <w:p>
+      <w:pPr>
+        <w:pStyle w:val="Prrafodelista"/>
+        <w:ind w:left="360"/>
+        <w:jc w:val="both"/>
+        <w:rPr>
+          <w:rFonts w:ascii="Dax-Regular" w:hAnsi="Dax-Regular"/>
+          <w:lang w:val="es-419"/>
+        </w:rPr>
+      </w:pPr>
+    </w:p>
+    <w:p>
+      <w:pPr>
+        <w:pStyle w:val="Prrafodelista"/>
         <w:numPr>
           <w:ilvl w:val="0"/>
           <w:numId w:val="1"/>
@@ -387,6 +1601,8 @@
         </w:rPr>
         <w:t xml:space="preserve">¿Qué hace la función </w:t>
       </w:r>
+      <w:proofErr w:type="spellStart"/>
+      <w:proofErr w:type="gramStart"/>
       <w:r>
         <w:rPr>
           <w:rFonts w:ascii="Consolas" w:hAnsi="Consolas"/>
@@ -394,7 +1610,27 @@
           <w:iCs/>
           <w:lang w:val="es-419"/>
         </w:rPr>
-        <w:t>subList()</w:t>
+        <w:t>subList</w:t>
+      </w:r>
+      <w:proofErr w:type="spellEnd"/>
+      <w:r>
+        <w:rPr>
+          <w:rFonts w:ascii="Consolas" w:hAnsi="Consolas"/>
+          <w:b/>
+          <w:iCs/>
+          <w:lang w:val="es-419"/>
+        </w:rPr>
+        <w:t>(</w:t>
+      </w:r>
+      <w:proofErr w:type="gramEnd"/>
+      <w:r>
+        <w:rPr>
+          <w:rFonts w:ascii="Consolas" w:hAnsi="Consolas"/>
+          <w:b/>
+          <w:iCs/>
+          <w:lang w:val="es-419"/>
+        </w:rPr>
+        <w:t>)</w:t>
       </w:r>
       <w:r>
         <w:rPr>
@@ -406,7 +1642,54 @@
     </w:p>
     <w:p>
       <w:pPr>
-        <w:pStyle w:val="ListParagraph"/>
+        <w:pStyle w:val="Prrafodelista"/>
+        <w:ind w:left="360"/>
+        <w:jc w:val="both"/>
+        <w:rPr>
+          <w:rFonts w:ascii="Dax-Regular" w:hAnsi="Dax-Regular"/>
+          <w:lang w:val="es-419"/>
+        </w:rPr>
+      </w:pPr>
+    </w:p>
+    <w:p>
+      <w:pPr>
+        <w:pStyle w:val="Prrafodelista"/>
+        <w:ind w:left="360"/>
+        <w:jc w:val="both"/>
+        <w:rPr>
+          <w:rFonts w:ascii="Dax-Regular" w:hAnsi="Dax-Regular"/>
+          <w:lang w:val="es-419"/>
+        </w:rPr>
+      </w:pPr>
+      <w:r>
+        <w:rPr>
+          <w:rFonts w:ascii="Dax-Regular" w:hAnsi="Dax-Regular"/>
+          <w:lang w:val="es-419"/>
+        </w:rPr>
+        <w:t>Crea una copia de la lista ingresada por parámetro desde la posición ingresada por parámetro y de la longitud ingresada por parámetro</w:t>
+      </w:r>
+      <w:r>
+        <w:rPr>
+          <w:rFonts w:ascii="Dax-Regular" w:hAnsi="Dax-Regular"/>
+          <w:lang w:val="es-419"/>
+        </w:rPr>
+        <w:t>.</w:t>
+      </w:r>
+    </w:p>
+    <w:p>
+      <w:pPr>
+        <w:pStyle w:val="Prrafodelista"/>
+        <w:ind w:left="360"/>
+        <w:jc w:val="both"/>
+        <w:rPr>
+          <w:rFonts w:ascii="Dax-Regular" w:hAnsi="Dax-Regular"/>
+          <w:lang w:val="es-419"/>
+        </w:rPr>
+      </w:pPr>
+    </w:p>
+    <w:p>
+      <w:pPr>
+        <w:pStyle w:val="Prrafodelista"/>
         <w:numPr>
           <w:ilvl w:val="0"/>
           <w:numId w:val="1"/>
@@ -447,7 +1730,27 @@
           <w:bCs/>
           <w:lang w:val="es-419"/>
         </w:rPr>
-        <w:t>“SINGLE_LINKED”</w:t>
+        <w:t>“</w:t>
+      </w:r>
+      <w:proofErr w:type="gramStart"/>
+      <w:r>
+        <w:rPr>
+          <w:rFonts w:ascii="Consolas" w:hAnsi="Consolas"/>
+          <w:b/>
+          <w:bCs/>
+          <w:lang w:val="es-419"/>
+        </w:rPr>
+        <w:t>SINGLE</w:t>
+      </w:r>
+      <w:proofErr w:type="gramEnd"/>
+      <w:r>
+        <w:rPr>
+          <w:rFonts w:ascii="Consolas" w:hAnsi="Consolas"/>
+          <w:b/>
+          <w:bCs/>
+          <w:lang w:val="es-419"/>
+        </w:rPr>
+        <w:t>_LINKED”</w:t>
       </w:r>
       <w:r>
         <w:rPr>
@@ -459,10 +1762,17 @@
     </w:p>
     <w:p>
       <w:pPr>
-        <w:rPr>
-          <w:lang w:val="es-419"/>
-        </w:rPr>
-      </w:pPr>
+        <w:ind w:left="360"/>
+        <w:rPr>
+          <w:lang w:val="es-419"/>
+        </w:rPr>
+      </w:pPr>
+      <w:r>
+        <w:rPr>
+          <w:lang w:val="es-419"/>
+        </w:rPr>
+        <w:t>Sí, es considerablemente más lento en tiempo de ejecución a pesar de que ambos algoritmos (a simple vista) sean O(n)</w:t>
+      </w:r>
     </w:p>
     <w:sectPr>
       <w:pgSz w:w="12240" w:h="15840"/>
@@ -475,7 +1785,7 @@
 </file>
 
 <file path=word/numbering.xml><?xml version="1.0" encoding="utf-8"?>
-<w:numbering xmlns:wpc="http://schemas.microsoft.com/office/word/2010/wordprocessingCanvas" xmlns:cx="http://schemas.microsoft.com/office/drawing/2014/chartex" xmlns:cx1="http://schemas.microsoft.com/office/drawing/2015/9/8/chartex" xmlns:cx2="http://schemas.microsoft.com/office/drawing/2015/10/21/chartex" xmlns:cx3="http://schemas.microsoft.com/office/drawing/2016/5/9/chartex" xmlns:cx4="http://schemas.microsoft.com/office/drawing/2016/5/10/chartex" xmlns:cx5="http://schemas.microsoft.com/office/drawing/2016/5/11/chartex" xmlns:cx6="http://schemas.microsoft.com/office/drawing/2016/5/12/chartex" xmlns:cx7="http://schemas.microsoft.com/office/drawing/2016/5/13/chartex" xmlns:cx8="http://schemas.microsoft.com/office/drawing/2016/5/14/chartex" xmlns:mc="http://schemas.openxmlformats.org/markup-compatibility/2006" xmlns:aink="http://schemas.microsoft.com/office/drawing/2016/ink" xmlns:am3d="http://schemas.microsoft.com/office/drawing/2017/model3d" xmlns:o="urn:schemas-microsoft-com:office:office" xmlns:r="http://schemas.openxmlformats.org/officeDocument/2006/relationships" xmlns:m="http://schemas.openxmlformats.org/officeDocument/2006/math" xmlns:v="urn:schemas-microsoft-com:vml" xmlns:wp14="http://schemas.microsoft.com/office/word/2010/wordprocessingDrawing" xmlns:wp="http://schemas.openxmlformats.org/drawingml/2006/wordprocessingDrawing" xmlns:w10="urn:schemas-microsoft-com:office:word" xmlns:w="http://schemas.openxmlformats.org/wordprocessingml/2006/main" xmlns:w14="http://schemas.microsoft.com/office/word/2010/wordml" xmlns:w15="http://schemas.microsoft.com/office/word/2012/wordml" xmlns:w16cex="http://schemas.microsoft.com/office/word/2018/wordml/cex" xmlns:w16cid="http://schemas.microsoft.com/office/word/2016/wordml/cid" xmlns:w16="http://schemas.microsoft.com/office/word/2018/wordml" xmlns:w16se="http://schemas.microsoft.com/office/word/2015/wordml/symex" xmlns:wpg="http://schemas.microsoft.com/office/word/2010/wordprocessingGroup" xmlns:wpi="http://schemas.microsoft.com/office/word/2010/wordprocessingInk" xmlns:wne="http://schemas.microsoft.com/office/word/2006/wordml" xmlns:wps="http://schemas.microsoft.com/office/word/2010/wordprocessingShape" mc:Ignorable="w14 w15 w16se w16cid w16 w16cex wp14">
+<w:numbering xmlns:wpc="http://schemas.microsoft.com/office/word/2010/wordprocessingCanvas" xmlns:cx="http://schemas.microsoft.com/office/drawing/2014/chartex" xmlns:cx1="http://schemas.microsoft.com/office/drawing/2015/9/8/chartex" xmlns:cx2="http://schemas.microsoft.com/office/drawing/2015/10/21/chartex" xmlns:cx3="http://schemas.microsoft.com/office/drawing/2016/5/9/chartex" xmlns:cx4="http://schemas.microsoft.com/office/drawing/2016/5/10/chartex" xmlns:cx5="http://schemas.microsoft.com/office/drawing/2016/5/11/chartex" xmlns:cx6="http://schemas.microsoft.com/office/drawing/2016/5/12/chartex" xmlns:cx7="http://schemas.microsoft.com/office/drawing/2016/5/13/chartex" xmlns:cx8="http://schemas.microsoft.com/office/drawing/2016/5/14/chartex" xmlns:mc="http://schemas.openxmlformats.org/markup-compatibility/2006" xmlns:aink="http://schemas.microsoft.com/office/drawing/2016/ink" xmlns:am3d="http://schemas.microsoft.com/office/drawing/2017/model3d" xmlns:o="urn:schemas-microsoft-com:office:office" xmlns:r="http://schemas.openxmlformats.org/officeDocument/2006/relationships" xmlns:m="http://schemas.openxmlformats.org/officeDocument/2006/math" xmlns:v="urn:schemas-microsoft-com:vml" xmlns:wp14="http://schemas.microsoft.com/office/word/2010/wordprocessingDrawing" xmlns:wp="http://schemas.openxmlformats.org/drawingml/2006/wordprocessingDrawing" xmlns:w10="urn:schemas-microsoft-com:office:word" xmlns:w="http://schemas.openxmlformats.org/wordprocessingml/2006/main" xmlns:w14="http://schemas.microsoft.com/office/word/2010/wordml" xmlns:w15="http://schemas.microsoft.com/office/word/2012/wordml" xmlns:w16cex="http://schemas.microsoft.com/office/word/2018/wordml/cex" xmlns:w16cid="http://schemas.microsoft.com/office/word/2016/wordml/cid" xmlns:w16="http://schemas.microsoft.com/office/word/2018/wordml" xmlns:w16sdtdh="http://schemas.microsoft.com/office/word/2020/wordml/sdtdatahash" xmlns:w16se="http://schemas.microsoft.com/office/word/2015/wordml/symex" xmlns:wpg="http://schemas.microsoft.com/office/word/2010/wordprocessingGroup" xmlns:wpi="http://schemas.microsoft.com/office/word/2010/wordprocessingInk" xmlns:wne="http://schemas.microsoft.com/office/word/2006/wordml" xmlns:wps="http://schemas.microsoft.com/office/word/2010/wordprocessingShape" mc:Ignorable="w14 w15 w16se w16cid w16 w16cex w16sdtdh wp14">
   <w:abstractNum w:abstractNumId="0" w15:restartNumberingAfterBreak="0">
     <w:nsid w:val="446D4DDB"/>
     <w:multiLevelType w:val="multilevel"/>
@@ -596,7 +1906,7 @@
 </file>
 
 <file path=word/styles.xml><?xml version="1.0" encoding="utf-8"?>
-<w:styles xmlns:mc="http://schemas.openxmlformats.org/markup-compatibility/2006" xmlns:r="http://schemas.openxmlformats.org/officeDocument/2006/relationships" xmlns:w="http://schemas.openxmlformats.org/wordprocessingml/2006/main" xmlns:w14="http://schemas.microsoft.com/office/word/2010/wordml" xmlns:w15="http://schemas.microsoft.com/office/word/2012/wordml" xmlns:w16cex="http://schemas.microsoft.com/office/word/2018/wordml/cex" xmlns:w16cid="http://schemas.microsoft.com/office/word/2016/wordml/cid" xmlns:w16="http://schemas.microsoft.com/office/word/2018/wordml" xmlns:w16se="http://schemas.microsoft.com/office/word/2015/wordml/symex" mc:Ignorable="w14 w15 w16se w16cid w16 w16cex">
+<w:styles xmlns:mc="http://schemas.openxmlformats.org/markup-compatibility/2006" xmlns:r="http://schemas.openxmlformats.org/officeDocument/2006/relationships" xmlns:w="http://schemas.openxmlformats.org/wordprocessingml/2006/main" xmlns:w14="http://schemas.microsoft.com/office/word/2010/wordml" xmlns:w15="http://schemas.microsoft.com/office/word/2012/wordml" xmlns:w16cex="http://schemas.microsoft.com/office/word/2018/wordml/cex" xmlns:w16cid="http://schemas.microsoft.com/office/word/2016/wordml/cid" xmlns:w16="http://schemas.microsoft.com/office/word/2018/wordml" xmlns:w16sdtdh="http://schemas.microsoft.com/office/word/2020/wordml/sdtdatahash" xmlns:w16se="http://schemas.microsoft.com/office/word/2015/wordml/symex" mc:Ignorable="w14 w15 w16se w16cid w16 w16cex w16sdtdh">
   <w:docDefaults>
     <w:rPrDefault>
       <w:rPr>
@@ -997,13 +2307,13 @@
       <w:noProof/>
     </w:rPr>
   </w:style>
-  <w:style w:type="character" w:default="1" w:styleId="DefaultParagraphFont">
+  <w:style w:type="character" w:default="1" w:styleId="Fuentedeprrafopredeter">
     <w:name w:val="Default Paragraph Font"/>
     <w:uiPriority w:val="1"/>
     <w:semiHidden/>
     <w:unhideWhenUsed/>
   </w:style>
-  <w:style w:type="table" w:default="1" w:styleId="TableNormal">
+  <w:style w:type="table" w:default="1" w:styleId="Tablanormal">
     <w:name w:val="Normal Table"/>
     <w:uiPriority w:val="99"/>
     <w:semiHidden/>
@@ -1018,17 +2328,17 @@
       </w:tblCellMar>
     </w:tblPr>
   </w:style>
-  <w:style w:type="numbering" w:default="1" w:styleId="NoList">
+  <w:style w:type="numbering" w:default="1" w:styleId="Sinlista">
     <w:name w:val="No List"/>
     <w:uiPriority w:val="99"/>
     <w:semiHidden/>
     <w:unhideWhenUsed/>
   </w:style>
-  <w:style w:type="paragraph" w:styleId="Title">
+  <w:style w:type="paragraph" w:styleId="Ttulo">
     <w:name w:val="Title"/>
     <w:basedOn w:val="Normal"/>
     <w:next w:val="Normal"/>
-    <w:link w:val="TitleChar"/>
+    <w:link w:val="TtuloCar"/>
     <w:uiPriority w:val="10"/>
     <w:qFormat/>
     <w:rsid w:val="00BA3B38"/>
@@ -1044,10 +2354,10 @@
       <w:szCs w:val="56"/>
     </w:rPr>
   </w:style>
-  <w:style w:type="character" w:customStyle="1" w:styleId="TitleChar">
-    <w:name w:val="Title Char"/>
-    <w:basedOn w:val="DefaultParagraphFont"/>
-    <w:link w:val="Title"/>
+  <w:style w:type="character" w:customStyle="1" w:styleId="TtuloCar">
+    <w:name w:val="Título Car"/>
+    <w:basedOn w:val="Fuentedeprrafopredeter"/>
+    <w:link w:val="Ttulo"/>
     <w:uiPriority w:val="10"/>
     <w:rsid w:val="00BA3B38"/>
     <w:rPr>
@@ -1059,7 +2369,7 @@
       <w:szCs w:val="56"/>
     </w:rPr>
   </w:style>
-  <w:style w:type="paragraph" w:styleId="ListParagraph">
+  <w:style w:type="paragraph" w:styleId="Prrafodelista">
     <w:name w:val="List Paragraph"/>
     <w:basedOn w:val="Normal"/>
     <w:uiPriority w:val="34"/>
@@ -1072,6 +2382,31 @@
     <w:rPr>
       <w:noProof w:val="0"/>
     </w:rPr>
+  </w:style>
+  <w:style w:type="character" w:customStyle="1" w:styleId="mtk1">
+    <w:name w:val="mtk1"/>
+    <w:basedOn w:val="Fuentedeprrafopredeter"/>
+    <w:rsid w:val="00DD7FCC"/>
+  </w:style>
+  <w:style w:type="character" w:customStyle="1" w:styleId="mtk4">
+    <w:name w:val="mtk4"/>
+    <w:basedOn w:val="Fuentedeprrafopredeter"/>
+    <w:rsid w:val="00DD7FCC"/>
+  </w:style>
+  <w:style w:type="character" w:customStyle="1" w:styleId="mtk7">
+    <w:name w:val="mtk7"/>
+    <w:basedOn w:val="Fuentedeprrafopredeter"/>
+    <w:rsid w:val="00DD7FCC"/>
+  </w:style>
+  <w:style w:type="character" w:customStyle="1" w:styleId="mtk15">
+    <w:name w:val="mtk15"/>
+    <w:basedOn w:val="Fuentedeprrafopredeter"/>
+    <w:rsid w:val="00DD7FCC"/>
+  </w:style>
+  <w:style w:type="character" w:customStyle="1" w:styleId="mtk9">
+    <w:name w:val="mtk9"/>
+    <w:basedOn w:val="Fuentedeprrafopredeter"/>
+    <w:rsid w:val="00DD7FCC"/>
   </w:style>
 </w:styles>
 </file>

</xml_diff>